<commit_message>
laba 3 and 5
</commit_message>
<xml_diff>
--- a/students/K32402/Kosenko Philip/lr2/Отчёт Laba2 Д.docx
+++ b/students/K32402/Kosenko Philip/lr2/Отчёт Laba2 Д.docx
@@ -1,6 +1,6 @@
 
 <file path=word/document.xml><?xml version="1.0" encoding="utf-8"?>
-<w:document xmlns:wpc="http://schemas.microsoft.com/office/word/2010/wordprocessingCanvas" xmlns:cx="http://schemas.microsoft.com/office/drawing/2014/chartex" xmlns:cx1="http://schemas.microsoft.com/office/drawing/2015/9/8/chartex" xmlns:cx2="http://schemas.microsoft.com/office/drawing/2015/10/21/chartex" xmlns:cx3="http://schemas.microsoft.com/office/drawing/2016/5/9/chartex" xmlns:cx4="http://schemas.microsoft.com/office/drawing/2016/5/10/chartex" xmlns:cx5="http://schemas.microsoft.com/office/drawing/2016/5/11/chartex" xmlns:cx6="http://schemas.microsoft.com/office/drawing/2016/5/12/chartex" xmlns:cx7="http://schemas.microsoft.com/office/drawing/2016/5/13/chartex" xmlns:cx8="http://schemas.microsoft.com/office/drawing/2016/5/14/chartex" xmlns:mc="http://schemas.openxmlformats.org/markup-compatibility/2006" xmlns:aink="http://schemas.microsoft.com/office/drawing/2016/ink" xmlns:am3d="http://schemas.microsoft.com/office/drawing/2017/model3d" xmlns:o="urn:schemas-microsoft-com:office:office" xmlns:oel="http://schemas.microsoft.com/office/2019/extlst" xmlns:r="http://schemas.openxmlformats.org/officeDocument/2006/relationships" xmlns:m="http://schemas.openxmlformats.org/officeDocument/2006/math" xmlns:v="urn:schemas-microsoft-com:vml" xmlns:wp14="http://schemas.microsoft.com/office/word/2010/wordprocessingDrawing" xmlns:wp="http://schemas.openxmlformats.org/drawingml/2006/wordprocessingDrawing" xmlns:w10="urn:schemas-microsoft-com:office:word" xmlns:w="http://schemas.openxmlformats.org/wordprocessingml/2006/main" xmlns:w14="http://schemas.microsoft.com/office/word/2010/wordml" xmlns:w15="http://schemas.microsoft.com/office/word/2012/wordml" xmlns:w16cex="http://schemas.microsoft.com/office/word/2018/wordml/cex" xmlns:w16cid="http://schemas.microsoft.com/office/word/2016/wordml/cid" xmlns:w16="http://schemas.microsoft.com/office/word/2018/wordml" xmlns:w16du="http://schemas.microsoft.com/office/word/2023/wordml/word16du" xmlns:w16sdtdh="http://schemas.microsoft.com/office/word/2020/wordml/sdtdatahash" xmlns:w16se="http://schemas.microsoft.com/office/word/2015/wordml/symex" xmlns:wpg="http://schemas.microsoft.com/office/word/2010/wordprocessingGroup" xmlns:wpi="http://schemas.microsoft.com/office/word/2010/wordprocessingInk" xmlns:wne="http://schemas.microsoft.com/office/word/2006/wordml" xmlns:wps="http://schemas.microsoft.com/office/word/2010/wordprocessingShape" mc:Ignorable="w14 w15 w16se w16cid w16 w16cex w16sdtdh wp14">
+<w:document xmlns:wpc="http://schemas.microsoft.com/office/word/2010/wordprocessingCanvas" xmlns:cx="http://schemas.microsoft.com/office/drawing/2014/chartex" xmlns:cx1="http://schemas.microsoft.com/office/drawing/2015/9/8/chartex" xmlns:cx2="http://schemas.microsoft.com/office/drawing/2015/10/21/chartex" xmlns:cx3="http://schemas.microsoft.com/office/drawing/2016/5/9/chartex" xmlns:cx4="http://schemas.microsoft.com/office/drawing/2016/5/10/chartex" xmlns:cx5="http://schemas.microsoft.com/office/drawing/2016/5/11/chartex" xmlns:cx6="http://schemas.microsoft.com/office/drawing/2016/5/12/chartex" xmlns:cx7="http://schemas.microsoft.com/office/drawing/2016/5/13/chartex" xmlns:cx8="http://schemas.microsoft.com/office/drawing/2016/5/14/chartex" xmlns:mc="http://schemas.openxmlformats.org/markup-compatibility/2006" xmlns:aink="http://schemas.microsoft.com/office/drawing/2016/ink" xmlns:am3d="http://schemas.microsoft.com/office/drawing/2017/model3d" xmlns:o="urn:schemas-microsoft-com:office:office" xmlns:oel="http://schemas.microsoft.com/office/2019/extlst" xmlns:r="http://schemas.openxmlformats.org/officeDocument/2006/relationships" xmlns:m="http://schemas.openxmlformats.org/officeDocument/2006/math" xmlns:v="urn:schemas-microsoft-com:vml" xmlns:wp14="http://schemas.microsoft.com/office/word/2010/wordprocessingDrawing" xmlns:wp="http://schemas.openxmlformats.org/drawingml/2006/wordprocessingDrawing" xmlns:w10="urn:schemas-microsoft-com:office:word" xmlns:w="http://schemas.openxmlformats.org/wordprocessingml/2006/main" xmlns:w14="http://schemas.microsoft.com/office/word/2010/wordml" xmlns:w15="http://schemas.microsoft.com/office/word/2012/wordml" xmlns:w16cex="http://schemas.microsoft.com/office/word/2018/wordml/cex" xmlns:w16cid="http://schemas.microsoft.com/office/word/2016/wordml/cid" xmlns:w16="http://schemas.microsoft.com/office/word/2018/wordml" xmlns:w16sdtdh="http://schemas.microsoft.com/office/word/2020/wordml/sdtdatahash" xmlns:w16se="http://schemas.microsoft.com/office/word/2015/wordml/symex" xmlns:wpg="http://schemas.microsoft.com/office/word/2010/wordprocessingGroup" xmlns:wpi="http://schemas.microsoft.com/office/word/2010/wordprocessingInk" xmlns:wne="http://schemas.microsoft.com/office/word/2006/wordml" xmlns:wps="http://schemas.microsoft.com/office/word/2010/wordprocessingShape" mc:Ignorable="w14 w15 w16se w16cid w16 w16cex w16sdtdh wp14">
   <w:body>
     <w:p>
       <w:pPr>
@@ -158,9 +158,11 @@
         </w:rPr>
         <w:t xml:space="preserve">По </w:t>
       </w:r>
+      <w:proofErr w:type="spellStart"/>
       <w:r>
         <w:t>Лабораторн</w:t>
       </w:r>
+      <w:proofErr w:type="spellEnd"/>
       <w:r>
         <w:rPr>
           <w:lang w:val="ru-RU"/>
@@ -199,8 +201,20 @@
           <w:sz w:val="24"/>
           <w:szCs w:val="24"/>
         </w:rPr>
-        <w:t>Запросы на выборку и модификацию данных, представления и индексы в PostgreSQL</w:t>
-      </w:r>
+        <w:t xml:space="preserve">Запросы на выборку и модификацию данных, представления и индексы в </w:t>
+      </w:r>
+      <w:proofErr w:type="spellStart"/>
+      <w:r>
+        <w:rPr>
+          <w:rFonts w:ascii="Times New Roman" w:hAnsi="Times New Roman" w:cs="Times New Roman"/>
+          <w:smallCaps/>
+          <w:color w:val="000000"/>
+          <w:sz w:val="24"/>
+          <w:szCs w:val="24"/>
+        </w:rPr>
+        <w:t>PostgreSQL</w:t>
+      </w:r>
+      <w:proofErr w:type="spellEnd"/>
     </w:p>
     <w:p>
       <w:pPr>
@@ -673,7 +687,21 @@
         <w:rPr>
           <w:color w:val="000000"/>
         </w:rPr>
-        <w:t>овладеть практическими навыками создания представлений и запросов на выборку данных к базе данных PostgreSQL, использования подзапросов при модификации данных и индексов.</w:t>
+        <w:t xml:space="preserve">овладеть практическими навыками создания представлений и запросов на выборку данных к базе данных </w:t>
+      </w:r>
+      <w:proofErr w:type="spellStart"/>
+      <w:r>
+        <w:rPr>
+          <w:color w:val="000000"/>
+        </w:rPr>
+        <w:t>PostgreSQL</w:t>
+      </w:r>
+      <w:proofErr w:type="spellEnd"/>
+      <w:r>
+        <w:rPr>
+          <w:color w:val="000000"/>
+        </w:rPr>
+        <w:t>, использования подзапросов при модификации данных и индексов.</w:t>
       </w:r>
       <w:r>
         <w:rPr>
@@ -701,7 +729,35 @@
         <w:rPr>
           <w:color w:val="000000"/>
         </w:rPr>
-        <w:t xml:space="preserve"> СУБД PostgreSQL 1Х, pgAdmin 4.</w:t>
+        <w:t xml:space="preserve"> СУБД </w:t>
+      </w:r>
+      <w:proofErr w:type="spellStart"/>
+      <w:r>
+        <w:rPr>
+          <w:color w:val="000000"/>
+        </w:rPr>
+        <w:t>PostgreSQL</w:t>
+      </w:r>
+      <w:proofErr w:type="spellEnd"/>
+      <w:r>
+        <w:rPr>
+          <w:color w:val="000000"/>
+        </w:rPr>
+        <w:t xml:space="preserve"> 1Х, </w:t>
+      </w:r>
+      <w:proofErr w:type="spellStart"/>
+      <w:r>
+        <w:rPr>
+          <w:color w:val="000000"/>
+        </w:rPr>
+        <w:t>pgAdmin</w:t>
+      </w:r>
+      <w:proofErr w:type="spellEnd"/>
+      <w:r>
+        <w:rPr>
+          <w:color w:val="000000"/>
+        </w:rPr>
+        <w:t xml:space="preserve"> 4.</w:t>
       </w:r>
     </w:p>
     <w:p>
@@ -754,7 +810,21 @@
         <w:rPr>
           <w:color w:val="000000"/>
         </w:rPr>
-        <w:t>Создать запросы и представления на выборку данных к базе данных PostgreSQL (согласно индивидуальному заданию, часть 2 и 3).</w:t>
+        <w:t xml:space="preserve">Создать запросы и представления на выборку данных к базе данных </w:t>
+      </w:r>
+      <w:proofErr w:type="spellStart"/>
+      <w:r>
+        <w:rPr>
+          <w:color w:val="000000"/>
+        </w:rPr>
+        <w:t>PostgreSQL</w:t>
+      </w:r>
+      <w:proofErr w:type="spellEnd"/>
+      <w:r>
+        <w:rPr>
+          <w:color w:val="000000"/>
+        </w:rPr>
+        <w:t xml:space="preserve"> (согласно индивидуальному заданию, часть 2 и 3).</w:t>
       </w:r>
     </w:p>
     <w:p>
@@ -1200,7 +1270,21 @@
         <w:rPr>
           <w:color w:val="000000"/>
         </w:rPr>
-        <w:t>схема логической модели базы данных, сгенерированная в Generate ERD</w:t>
+        <w:t xml:space="preserve">схема логической модели базы данных, сгенерированная в </w:t>
+      </w:r>
+      <w:proofErr w:type="spellStart"/>
+      <w:r>
+        <w:rPr>
+          <w:color w:val="000000"/>
+        </w:rPr>
+        <w:t>Generate</w:t>
+      </w:r>
+      <w:proofErr w:type="spellEnd"/>
+      <w:r>
+        <w:rPr>
+          <w:color w:val="000000"/>
+        </w:rPr>
+        <w:t xml:space="preserve"> ERD</w:t>
       </w:r>
       <w:r>
         <w:rPr>
@@ -1699,6 +1783,7 @@
       <w:r>
         <w:rPr>
           <w:rFonts w:ascii="Times New Roman" w:eastAsia="Times New Roman" w:hAnsi="Times New Roman" w:cs="Times New Roman"/>
+          <w:noProof/>
           <w:sz w:val="24"/>
           <w:szCs w:val="24"/>
           <w:lang w:val="ru-RU"/>
@@ -1781,6 +1866,7 @@
       <w:r>
         <w:rPr>
           <w:rFonts w:ascii="Times New Roman" w:eastAsia="Times New Roman" w:hAnsi="Times New Roman" w:cs="Times New Roman"/>
+          <w:noProof/>
           <w:sz w:val="24"/>
           <w:szCs w:val="24"/>
           <w:lang w:val="en-US"/>
@@ -1858,6 +1944,7 @@
       <w:r>
         <w:rPr>
           <w:rFonts w:ascii="Times New Roman" w:eastAsia="Times New Roman" w:hAnsi="Times New Roman" w:cs="Times New Roman"/>
+          <w:noProof/>
           <w:sz w:val="24"/>
           <w:szCs w:val="24"/>
           <w:lang w:val="ru-RU"/>
@@ -1992,6 +2079,7 @@
       </w:pPr>
       <w:r>
         <w:rPr>
+          <w:noProof/>
           <w:color w:val="000000"/>
           <w:lang w:val="ru-RU"/>
         </w:rPr>
@@ -2143,6 +2231,7 @@
         <w:rPr>
           <w:b/>
           <w:bCs/>
+          <w:noProof/>
         </w:rPr>
         <w:drawing>
           <wp:inline distT="0" distB="0" distL="0" distR="0" wp14:anchorId="53CE5D26" wp14:editId="2ED85CAA">
@@ -2180,15 +2269,57 @@
           </wp:inline>
         </w:drawing>
       </w:r>
+    </w:p>
+    <w:p>
+      <w:pPr>
+        <w:tabs>
+          <w:tab w:val="left" w:pos="7513"/>
+          <w:tab w:val="left" w:pos="8789"/>
+        </w:tabs>
+        <w:spacing w:before="240" w:after="240"/>
+        <w:rPr>
+          <w:color w:val="000000"/>
+          <w:lang w:val="ru-RU"/>
+        </w:rPr>
+      </w:pPr>
+      <w:r>
+        <w:rPr>
+          <w:color w:val="000000"/>
+          <w:lang w:val="ru-RU"/>
+        </w:rPr>
+        <w:t>После создания индекса время запроса уменьшилась на 0.</w:t>
+      </w:r>
+      <w:r>
+        <w:rPr>
+          <w:color w:val="000000"/>
+          <w:lang w:val="ru-RU"/>
+        </w:rPr>
+        <w:t>2 секунды</w:t>
+      </w:r>
+    </w:p>
+    <w:p>
+      <w:pPr>
+        <w:tabs>
+          <w:tab w:val="left" w:pos="7513"/>
+          <w:tab w:val="left" w:pos="8789"/>
+        </w:tabs>
+        <w:spacing w:before="240" w:after="240"/>
+        <w:rPr>
+          <w:color w:val="000000"/>
+          <w:lang w:val="ru-RU"/>
+        </w:rPr>
+      </w:pPr>
       <w:r>
         <w:rPr>
           <w:b/>
           <w:bCs/>
         </w:rPr>
+        <w:lastRenderedPageBreak/>
         <w:br/>
       </w:r>
       <w:r>
         <w:rPr>
+          <w:noProof/>
           <w:color w:val="000000"/>
           <w:lang w:val="en-US"/>
         </w:rPr>
@@ -2286,6 +2417,7 @@
       </w:r>
       <w:r>
         <w:rPr>
+          <w:noProof/>
           <w:color w:val="000000"/>
           <w:lang w:val="en-US"/>
         </w:rPr>
@@ -2464,7 +2596,97 @@
           <w:sz w:val="24"/>
           <w:szCs w:val="24"/>
         </w:rPr>
-        <w:t>В процессе работы с pgAdmin я научился делать запросы на выборку и модификацию данных в базе данных PostgreSQL. Я освоил создание представлений, которые помогают упростить работу с данными, а также настройку индексов, что повышает производительность работы с базой данных. Эти знания помогут мне более эффективно работать с PostgreSQL и создавать более сложные запросы и представления для обработки большого объема данных. В целом, работа с pgAdmin позволила мне более полно использовать возможности PostgreSQL и повысить эффективность работы с базой данных.</w:t>
+        <w:t xml:space="preserve">В процессе работы с </w:t>
+      </w:r>
+      <w:proofErr w:type="spellStart"/>
+      <w:r>
+        <w:rPr>
+          <w:rFonts w:ascii="Times New Roman" w:eastAsia="Times New Roman" w:hAnsi="Times New Roman" w:cs="Times New Roman"/>
+          <w:sz w:val="24"/>
+          <w:szCs w:val="24"/>
+        </w:rPr>
+        <w:t>pgAdmin</w:t>
+      </w:r>
+      <w:proofErr w:type="spellEnd"/>
+      <w:r>
+        <w:rPr>
+          <w:rFonts w:ascii="Times New Roman" w:eastAsia="Times New Roman" w:hAnsi="Times New Roman" w:cs="Times New Roman"/>
+          <w:sz w:val="24"/>
+          <w:szCs w:val="24"/>
+        </w:rPr>
+        <w:t xml:space="preserve"> я научился делать запросы на выборку и модификацию данных в базе данных </w:t>
+      </w:r>
+      <w:proofErr w:type="spellStart"/>
+      <w:r>
+        <w:rPr>
+          <w:rFonts w:ascii="Times New Roman" w:eastAsia="Times New Roman" w:hAnsi="Times New Roman" w:cs="Times New Roman"/>
+          <w:sz w:val="24"/>
+          <w:szCs w:val="24"/>
+        </w:rPr>
+        <w:t>PostgreSQL</w:t>
+      </w:r>
+      <w:proofErr w:type="spellEnd"/>
+      <w:r>
+        <w:rPr>
+          <w:rFonts w:ascii="Times New Roman" w:eastAsia="Times New Roman" w:hAnsi="Times New Roman" w:cs="Times New Roman"/>
+          <w:sz w:val="24"/>
+          <w:szCs w:val="24"/>
+        </w:rPr>
+        <w:t xml:space="preserve">. Я освоил создание представлений, которые помогают упростить работу с данными, а также настройку индексов, что повышает производительность работы с базой данных. Эти знания помогут мне более эффективно работать с </w:t>
+      </w:r>
+      <w:proofErr w:type="spellStart"/>
+      <w:r>
+        <w:rPr>
+          <w:rFonts w:ascii="Times New Roman" w:eastAsia="Times New Roman" w:hAnsi="Times New Roman" w:cs="Times New Roman"/>
+          <w:sz w:val="24"/>
+          <w:szCs w:val="24"/>
+        </w:rPr>
+        <w:t>PostgreSQL</w:t>
+      </w:r>
+      <w:proofErr w:type="spellEnd"/>
+      <w:r>
+        <w:rPr>
+          <w:rFonts w:ascii="Times New Roman" w:eastAsia="Times New Roman" w:hAnsi="Times New Roman" w:cs="Times New Roman"/>
+          <w:sz w:val="24"/>
+          <w:szCs w:val="24"/>
+        </w:rPr>
+        <w:t xml:space="preserve"> и создавать более сложные запросы и представления для обработки большого объема данных. В целом, работа с </w:t>
+      </w:r>
+      <w:proofErr w:type="spellStart"/>
+      <w:r>
+        <w:rPr>
+          <w:rFonts w:ascii="Times New Roman" w:eastAsia="Times New Roman" w:hAnsi="Times New Roman" w:cs="Times New Roman"/>
+          <w:sz w:val="24"/>
+          <w:szCs w:val="24"/>
+        </w:rPr>
+        <w:t>pgAdmin</w:t>
+      </w:r>
+      <w:proofErr w:type="spellEnd"/>
+      <w:r>
+        <w:rPr>
+          <w:rFonts w:ascii="Times New Roman" w:eastAsia="Times New Roman" w:hAnsi="Times New Roman" w:cs="Times New Roman"/>
+          <w:sz w:val="24"/>
+          <w:szCs w:val="24"/>
+        </w:rPr>
+        <w:t xml:space="preserve"> позволила мне более полно использовать возможности </w:t>
+      </w:r>
+      <w:proofErr w:type="spellStart"/>
+      <w:r>
+        <w:rPr>
+          <w:rFonts w:ascii="Times New Roman" w:eastAsia="Times New Roman" w:hAnsi="Times New Roman" w:cs="Times New Roman"/>
+          <w:sz w:val="24"/>
+          <w:szCs w:val="24"/>
+        </w:rPr>
+        <w:t>PostgreSQL</w:t>
+      </w:r>
+      <w:proofErr w:type="spellEnd"/>
+      <w:r>
+        <w:rPr>
+          <w:rFonts w:ascii="Times New Roman" w:eastAsia="Times New Roman" w:hAnsi="Times New Roman" w:cs="Times New Roman"/>
+          <w:sz w:val="24"/>
+          <w:szCs w:val="24"/>
+        </w:rPr>
+        <w:t xml:space="preserve"> и повысить эффективность работы с базой данных.</w:t>
       </w:r>
     </w:p>
     <w:sectPr>
@@ -2478,7 +2700,7 @@
 </file>
 
 <file path=word/endnotes.xml><?xml version="1.0" encoding="utf-8"?>
-<w:endnotes xmlns:wpc="http://schemas.microsoft.com/office/word/2010/wordprocessingCanvas" xmlns:cx="http://schemas.microsoft.com/office/drawing/2014/chartex" xmlns:cx1="http://schemas.microsoft.com/office/drawing/2015/9/8/chartex" xmlns:cx2="http://schemas.microsoft.com/office/drawing/2015/10/21/chartex" xmlns:cx3="http://schemas.microsoft.com/office/drawing/2016/5/9/chartex" xmlns:cx4="http://schemas.microsoft.com/office/drawing/2016/5/10/chartex" xmlns:cx5="http://schemas.microsoft.com/office/drawing/2016/5/11/chartex" xmlns:cx6="http://schemas.microsoft.com/office/drawing/2016/5/12/chartex" xmlns:cx7="http://schemas.microsoft.com/office/drawing/2016/5/13/chartex" xmlns:cx8="http://schemas.microsoft.com/office/drawing/2016/5/14/chartex" xmlns:mc="http://schemas.openxmlformats.org/markup-compatibility/2006" xmlns:aink="http://schemas.microsoft.com/office/drawing/2016/ink" xmlns:am3d="http://schemas.microsoft.com/office/drawing/2017/model3d" xmlns:o="urn:schemas-microsoft-com:office:office" xmlns:oel="http://schemas.microsoft.com/office/2019/extlst" xmlns:r="http://schemas.openxmlformats.org/officeDocument/2006/relationships" xmlns:m="http://schemas.openxmlformats.org/officeDocument/2006/math" xmlns:v="urn:schemas-microsoft-com:vml" xmlns:wp14="http://schemas.microsoft.com/office/word/2010/wordprocessingDrawing" xmlns:wp="http://schemas.openxmlformats.org/drawingml/2006/wordprocessingDrawing" xmlns:w10="urn:schemas-microsoft-com:office:word" xmlns:w="http://schemas.openxmlformats.org/wordprocessingml/2006/main" xmlns:w14="http://schemas.microsoft.com/office/word/2010/wordml" xmlns:w15="http://schemas.microsoft.com/office/word/2012/wordml" xmlns:w16cex="http://schemas.microsoft.com/office/word/2018/wordml/cex" xmlns:w16cid="http://schemas.microsoft.com/office/word/2016/wordml/cid" xmlns:w16="http://schemas.microsoft.com/office/word/2018/wordml" xmlns:w16du="http://schemas.microsoft.com/office/word/2023/wordml/word16du" xmlns:w16sdtdh="http://schemas.microsoft.com/office/word/2020/wordml/sdtdatahash" xmlns:w16se="http://schemas.microsoft.com/office/word/2015/wordml/symex" xmlns:wpg="http://schemas.microsoft.com/office/word/2010/wordprocessingGroup" xmlns:wpi="http://schemas.microsoft.com/office/word/2010/wordprocessingInk" xmlns:wne="http://schemas.microsoft.com/office/word/2006/wordml" xmlns:wps="http://schemas.microsoft.com/office/word/2010/wordprocessingShape" mc:Ignorable="w14 w15 w16se w16cid w16 w16cex w16sdtdh wp14">
+<w:endnotes xmlns:wpc="http://schemas.microsoft.com/office/word/2010/wordprocessingCanvas" xmlns:cx="http://schemas.microsoft.com/office/drawing/2014/chartex" xmlns:cx1="http://schemas.microsoft.com/office/drawing/2015/9/8/chartex" xmlns:cx2="http://schemas.microsoft.com/office/drawing/2015/10/21/chartex" xmlns:cx3="http://schemas.microsoft.com/office/drawing/2016/5/9/chartex" xmlns:cx4="http://schemas.microsoft.com/office/drawing/2016/5/10/chartex" xmlns:cx5="http://schemas.microsoft.com/office/drawing/2016/5/11/chartex" xmlns:cx6="http://schemas.microsoft.com/office/drawing/2016/5/12/chartex" xmlns:cx7="http://schemas.microsoft.com/office/drawing/2016/5/13/chartex" xmlns:cx8="http://schemas.microsoft.com/office/drawing/2016/5/14/chartex" xmlns:mc="http://schemas.openxmlformats.org/markup-compatibility/2006" xmlns:aink="http://schemas.microsoft.com/office/drawing/2016/ink" xmlns:am3d="http://schemas.microsoft.com/office/drawing/2017/model3d" xmlns:o="urn:schemas-microsoft-com:office:office" xmlns:oel="http://schemas.microsoft.com/office/2019/extlst" xmlns:r="http://schemas.openxmlformats.org/officeDocument/2006/relationships" xmlns:m="http://schemas.openxmlformats.org/officeDocument/2006/math" xmlns:v="urn:schemas-microsoft-com:vml" xmlns:wp14="http://schemas.microsoft.com/office/word/2010/wordprocessingDrawing" xmlns:wp="http://schemas.openxmlformats.org/drawingml/2006/wordprocessingDrawing" xmlns:w10="urn:schemas-microsoft-com:office:word" xmlns:w="http://schemas.openxmlformats.org/wordprocessingml/2006/main" xmlns:w14="http://schemas.microsoft.com/office/word/2010/wordml" xmlns:w15="http://schemas.microsoft.com/office/word/2012/wordml" xmlns:w16cex="http://schemas.microsoft.com/office/word/2018/wordml/cex" xmlns:w16cid="http://schemas.microsoft.com/office/word/2016/wordml/cid" xmlns:w16="http://schemas.microsoft.com/office/word/2018/wordml" xmlns:w16sdtdh="http://schemas.microsoft.com/office/word/2020/wordml/sdtdatahash" xmlns:w16se="http://schemas.microsoft.com/office/word/2015/wordml/symex" xmlns:wpg="http://schemas.microsoft.com/office/word/2010/wordprocessingGroup" xmlns:wpi="http://schemas.microsoft.com/office/word/2010/wordprocessingInk" xmlns:wne="http://schemas.microsoft.com/office/word/2006/wordml" xmlns:wps="http://schemas.microsoft.com/office/word/2010/wordprocessingShape" mc:Ignorable="w14 w15 w16se w16cid w16 w16cex w16sdtdh wp14">
   <w:endnote w:type="separator" w:id="-1">
     <w:p>
       <w:pPr>
@@ -2503,7 +2725,7 @@
 </file>
 
 <file path=word/footnotes.xml><?xml version="1.0" encoding="utf-8"?>
-<w:footnotes xmlns:wpc="http://schemas.microsoft.com/office/word/2010/wordprocessingCanvas" xmlns:cx="http://schemas.microsoft.com/office/drawing/2014/chartex" xmlns:cx1="http://schemas.microsoft.com/office/drawing/2015/9/8/chartex" xmlns:cx2="http://schemas.microsoft.com/office/drawing/2015/10/21/chartex" xmlns:cx3="http://schemas.microsoft.com/office/drawing/2016/5/9/chartex" xmlns:cx4="http://schemas.microsoft.com/office/drawing/2016/5/10/chartex" xmlns:cx5="http://schemas.microsoft.com/office/drawing/2016/5/11/chartex" xmlns:cx6="http://schemas.microsoft.com/office/drawing/2016/5/12/chartex" xmlns:cx7="http://schemas.microsoft.com/office/drawing/2016/5/13/chartex" xmlns:cx8="http://schemas.microsoft.com/office/drawing/2016/5/14/chartex" xmlns:mc="http://schemas.openxmlformats.org/markup-compatibility/2006" xmlns:aink="http://schemas.microsoft.com/office/drawing/2016/ink" xmlns:am3d="http://schemas.microsoft.com/office/drawing/2017/model3d" xmlns:o="urn:schemas-microsoft-com:office:office" xmlns:oel="http://schemas.microsoft.com/office/2019/extlst" xmlns:r="http://schemas.openxmlformats.org/officeDocument/2006/relationships" xmlns:m="http://schemas.openxmlformats.org/officeDocument/2006/math" xmlns:v="urn:schemas-microsoft-com:vml" xmlns:wp14="http://schemas.microsoft.com/office/word/2010/wordprocessingDrawing" xmlns:wp="http://schemas.openxmlformats.org/drawingml/2006/wordprocessingDrawing" xmlns:w10="urn:schemas-microsoft-com:office:word" xmlns:w="http://schemas.openxmlformats.org/wordprocessingml/2006/main" xmlns:w14="http://schemas.microsoft.com/office/word/2010/wordml" xmlns:w15="http://schemas.microsoft.com/office/word/2012/wordml" xmlns:w16cex="http://schemas.microsoft.com/office/word/2018/wordml/cex" xmlns:w16cid="http://schemas.microsoft.com/office/word/2016/wordml/cid" xmlns:w16="http://schemas.microsoft.com/office/word/2018/wordml" xmlns:w16du="http://schemas.microsoft.com/office/word/2023/wordml/word16du" xmlns:w16sdtdh="http://schemas.microsoft.com/office/word/2020/wordml/sdtdatahash" xmlns:w16se="http://schemas.microsoft.com/office/word/2015/wordml/symex" xmlns:wpg="http://schemas.microsoft.com/office/word/2010/wordprocessingGroup" xmlns:wpi="http://schemas.microsoft.com/office/word/2010/wordprocessingInk" xmlns:wne="http://schemas.microsoft.com/office/word/2006/wordml" xmlns:wps="http://schemas.microsoft.com/office/word/2010/wordprocessingShape" mc:Ignorable="w14 w15 w16se w16cid w16 w16cex w16sdtdh wp14">
+<w:footnotes xmlns:wpc="http://schemas.microsoft.com/office/word/2010/wordprocessingCanvas" xmlns:cx="http://schemas.microsoft.com/office/drawing/2014/chartex" xmlns:cx1="http://schemas.microsoft.com/office/drawing/2015/9/8/chartex" xmlns:cx2="http://schemas.microsoft.com/office/drawing/2015/10/21/chartex" xmlns:cx3="http://schemas.microsoft.com/office/drawing/2016/5/9/chartex" xmlns:cx4="http://schemas.microsoft.com/office/drawing/2016/5/10/chartex" xmlns:cx5="http://schemas.microsoft.com/office/drawing/2016/5/11/chartex" xmlns:cx6="http://schemas.microsoft.com/office/drawing/2016/5/12/chartex" xmlns:cx7="http://schemas.microsoft.com/office/drawing/2016/5/13/chartex" xmlns:cx8="http://schemas.microsoft.com/office/drawing/2016/5/14/chartex" xmlns:mc="http://schemas.openxmlformats.org/markup-compatibility/2006" xmlns:aink="http://schemas.microsoft.com/office/drawing/2016/ink" xmlns:am3d="http://schemas.microsoft.com/office/drawing/2017/model3d" xmlns:o="urn:schemas-microsoft-com:office:office" xmlns:oel="http://schemas.microsoft.com/office/2019/extlst" xmlns:r="http://schemas.openxmlformats.org/officeDocument/2006/relationships" xmlns:m="http://schemas.openxmlformats.org/officeDocument/2006/math" xmlns:v="urn:schemas-microsoft-com:vml" xmlns:wp14="http://schemas.microsoft.com/office/word/2010/wordprocessingDrawing" xmlns:wp="http://schemas.openxmlformats.org/drawingml/2006/wordprocessingDrawing" xmlns:w10="urn:schemas-microsoft-com:office:word" xmlns:w="http://schemas.openxmlformats.org/wordprocessingml/2006/main" xmlns:w14="http://schemas.microsoft.com/office/word/2010/wordml" xmlns:w15="http://schemas.microsoft.com/office/word/2012/wordml" xmlns:w16cex="http://schemas.microsoft.com/office/word/2018/wordml/cex" xmlns:w16cid="http://schemas.microsoft.com/office/word/2016/wordml/cid" xmlns:w16="http://schemas.microsoft.com/office/word/2018/wordml" xmlns:w16sdtdh="http://schemas.microsoft.com/office/word/2020/wordml/sdtdatahash" xmlns:w16se="http://schemas.microsoft.com/office/word/2015/wordml/symex" xmlns:wpg="http://schemas.microsoft.com/office/word/2010/wordprocessingGroup" xmlns:wpi="http://schemas.microsoft.com/office/word/2010/wordprocessingInk" xmlns:wne="http://schemas.microsoft.com/office/word/2006/wordml" xmlns:wps="http://schemas.microsoft.com/office/word/2010/wordprocessingShape" mc:Ignorable="w14 w15 w16se w16cid w16 w16cex w16sdtdh wp14">
   <w:footnote w:type="separator" w:id="-1">
     <w:p>
       <w:pPr>
@@ -2528,7 +2750,7 @@
 </file>
 
 <file path=word/numbering.xml><?xml version="1.0" encoding="utf-8"?>
-<w:numbering xmlns:wpc="http://schemas.microsoft.com/office/word/2010/wordprocessingCanvas" xmlns:cx="http://schemas.microsoft.com/office/drawing/2014/chartex" xmlns:cx1="http://schemas.microsoft.com/office/drawing/2015/9/8/chartex" xmlns:cx2="http://schemas.microsoft.com/office/drawing/2015/10/21/chartex" xmlns:cx3="http://schemas.microsoft.com/office/drawing/2016/5/9/chartex" xmlns:cx4="http://schemas.microsoft.com/office/drawing/2016/5/10/chartex" xmlns:cx5="http://schemas.microsoft.com/office/drawing/2016/5/11/chartex" xmlns:cx6="http://schemas.microsoft.com/office/drawing/2016/5/12/chartex" xmlns:cx7="http://schemas.microsoft.com/office/drawing/2016/5/13/chartex" xmlns:cx8="http://schemas.microsoft.com/office/drawing/2016/5/14/chartex" xmlns:mc="http://schemas.openxmlformats.org/markup-compatibility/2006" xmlns:aink="http://schemas.microsoft.com/office/drawing/2016/ink" xmlns:am3d="http://schemas.microsoft.com/office/drawing/2017/model3d" xmlns:o="urn:schemas-microsoft-com:office:office" xmlns:oel="http://schemas.microsoft.com/office/2019/extlst" xmlns:r="http://schemas.openxmlformats.org/officeDocument/2006/relationships" xmlns:m="http://schemas.openxmlformats.org/officeDocument/2006/math" xmlns:v="urn:schemas-microsoft-com:vml" xmlns:wp14="http://schemas.microsoft.com/office/word/2010/wordprocessingDrawing" xmlns:wp="http://schemas.openxmlformats.org/drawingml/2006/wordprocessingDrawing" xmlns:w10="urn:schemas-microsoft-com:office:word" xmlns:w="http://schemas.openxmlformats.org/wordprocessingml/2006/main" xmlns:w14="http://schemas.microsoft.com/office/word/2010/wordml" xmlns:w15="http://schemas.microsoft.com/office/word/2012/wordml" xmlns:w16cex="http://schemas.microsoft.com/office/word/2018/wordml/cex" xmlns:w16cid="http://schemas.microsoft.com/office/word/2016/wordml/cid" xmlns:w16="http://schemas.microsoft.com/office/word/2018/wordml" xmlns:w16du="http://schemas.microsoft.com/office/word/2023/wordml/word16du" xmlns:w16sdtdh="http://schemas.microsoft.com/office/word/2020/wordml/sdtdatahash" xmlns:w16se="http://schemas.microsoft.com/office/word/2015/wordml/symex" xmlns:wpg="http://schemas.microsoft.com/office/word/2010/wordprocessingGroup" xmlns:wpi="http://schemas.microsoft.com/office/word/2010/wordprocessingInk" xmlns:wne="http://schemas.microsoft.com/office/word/2006/wordml" xmlns:wps="http://schemas.microsoft.com/office/word/2010/wordprocessingShape" mc:Ignorable="w14 w15 w16se w16cid w16 w16cex w16sdtdh wp14">
+<w:numbering xmlns:wpc="http://schemas.microsoft.com/office/word/2010/wordprocessingCanvas" xmlns:cx="http://schemas.microsoft.com/office/drawing/2014/chartex" xmlns:cx1="http://schemas.microsoft.com/office/drawing/2015/9/8/chartex" xmlns:cx2="http://schemas.microsoft.com/office/drawing/2015/10/21/chartex" xmlns:cx3="http://schemas.microsoft.com/office/drawing/2016/5/9/chartex" xmlns:cx4="http://schemas.microsoft.com/office/drawing/2016/5/10/chartex" xmlns:cx5="http://schemas.microsoft.com/office/drawing/2016/5/11/chartex" xmlns:cx6="http://schemas.microsoft.com/office/drawing/2016/5/12/chartex" xmlns:cx7="http://schemas.microsoft.com/office/drawing/2016/5/13/chartex" xmlns:cx8="http://schemas.microsoft.com/office/drawing/2016/5/14/chartex" xmlns:mc="http://schemas.openxmlformats.org/markup-compatibility/2006" xmlns:aink="http://schemas.microsoft.com/office/drawing/2016/ink" xmlns:am3d="http://schemas.microsoft.com/office/drawing/2017/model3d" xmlns:o="urn:schemas-microsoft-com:office:office" xmlns:oel="http://schemas.microsoft.com/office/2019/extlst" xmlns:r="http://schemas.openxmlformats.org/officeDocument/2006/relationships" xmlns:m="http://schemas.openxmlformats.org/officeDocument/2006/math" xmlns:v="urn:schemas-microsoft-com:vml" xmlns:wp14="http://schemas.microsoft.com/office/word/2010/wordprocessingDrawing" xmlns:wp="http://schemas.openxmlformats.org/drawingml/2006/wordprocessingDrawing" xmlns:w10="urn:schemas-microsoft-com:office:word" xmlns:w="http://schemas.openxmlformats.org/wordprocessingml/2006/main" xmlns:w14="http://schemas.microsoft.com/office/word/2010/wordml" xmlns:w15="http://schemas.microsoft.com/office/word/2012/wordml" xmlns:w16cex="http://schemas.microsoft.com/office/word/2018/wordml/cex" xmlns:w16cid="http://schemas.microsoft.com/office/word/2016/wordml/cid" xmlns:w16="http://schemas.microsoft.com/office/word/2018/wordml" xmlns:w16sdtdh="http://schemas.microsoft.com/office/word/2020/wordml/sdtdatahash" xmlns:w16se="http://schemas.microsoft.com/office/word/2015/wordml/symex" xmlns:wpg="http://schemas.microsoft.com/office/word/2010/wordprocessingGroup" xmlns:wpi="http://schemas.microsoft.com/office/word/2010/wordprocessingInk" xmlns:wne="http://schemas.microsoft.com/office/word/2006/wordml" xmlns:wps="http://schemas.microsoft.com/office/word/2010/wordprocessingShape" mc:Ignorable="w14 w15 w16se w16cid w16 w16cex w16sdtdh wp14">
   <w:abstractNum w:abstractNumId="0" w15:restartNumberingAfterBreak="0">
     <w:nsid w:val="043341C2"/>
     <w:multiLevelType w:val="multilevel"/>

</xml_diff>